<commit_message>
main2.0 cleaned. working with lib2,lib3
</commit_message>
<xml_diff>
--- a/Docs/algoritm2.docx
+++ b/Docs/algoritm2.docx
@@ -26,10 +26,10 @@
         <w:spacing w:after="0" w:line="240" w:lineRule="auto"/>
         <w:rPr>
           <w:rFonts w:ascii="Consolas" w:eastAsia="Times New Roman" w:hAnsi="Consolas" w:cs="Courier New"/>
-          <w:color w:val="080808"/>
-          <w:sz w:val="18"/>
-          <w:szCs w:val="18"/>
-          <w:lang/>
+          <w:strike/>
+          <w:color w:val="080808"/>
+          <w:sz w:val="18"/>
+          <w:szCs w:val="18"/>
         </w:rPr>
       </w:pPr>
       <w:r>
@@ -38,7 +38,6 @@
           <w:color w:val="080808"/>
           <w:sz w:val="18"/>
           <w:szCs w:val="18"/>
-          <w:lang/>
         </w:rPr>
         <w:t>repare file of stopflag for normal programm interruption</w:t>
       </w:r>
@@ -48,7 +47,6 @@
           <w:color w:val="080808"/>
           <w:sz w:val="18"/>
           <w:szCs w:val="18"/>
-          <w:lang/>
         </w:rPr>
         <w:br/>
         <w:t xml:space="preserve">read from configuration file : isEnable,isLastDest, users, passw, upfolder, arcfolder, destinationHOST, port, </w:t>
@@ -61,418 +59,8 @@
           <w:sz w:val="18"/>
           <w:szCs w:val="18"/>
           <w:highlight w:val="yellow"/>
-          <w:lang/>
         </w:rPr>
         <w:t>tempfolder</w:t>
-      </w:r>
-      <w:r>
-        <w:rPr>
-          <w:rFonts w:ascii="Consolas" w:eastAsia="Times New Roman" w:hAnsi="Consolas" w:cs="Courier New"/>
-          <w:strike/>
-          <w:color w:val="080808"/>
-          <w:sz w:val="18"/>
-          <w:szCs w:val="18"/>
-          <w:lang/>
-        </w:rPr>
-        <w:br/>
-      </w:r>
-      <w:r>
-        <w:rPr>
-          <w:rFonts w:ascii="Consolas" w:eastAsia="Times New Roman" w:hAnsi="Consolas" w:cs="Courier New"/>
-          <w:color w:val="080808"/>
-          <w:sz w:val="18"/>
-          <w:szCs w:val="18"/>
-          <w:highlight w:val="yellow"/>
-          <w:lang/>
-        </w:rPr>
-        <w:t>prepare temporary folders from upfolders</w:t>
-      </w:r>
-      <w:r>
-        <w:rPr>
-          <w:rFonts w:ascii="Consolas" w:eastAsia="Times New Roman" w:hAnsi="Consolas" w:cs="Courier New"/>
-          <w:color w:val="080808"/>
-          <w:sz w:val="18"/>
-          <w:szCs w:val="18"/>
-          <w:lang/>
-        </w:rPr>
-        <w:br/>
-        <w:t xml:space="preserve">*** </w:t>
-      </w:r>
-      <w:r>
-        <w:rPr>
-          <w:rFonts w:ascii="Consolas" w:eastAsia="Times New Roman" w:hAnsi="Consolas" w:cs="Courier New"/>
-          <w:color w:val="080808"/>
-          <w:sz w:val="18"/>
-          <w:szCs w:val="18"/>
-          <w:highlight w:val="yellow"/>
-          <w:lang/>
-        </w:rPr>
-        <w:t>prepare arc folders from upfolders</w:t>
-      </w:r>
-      <w:r>
-        <w:rPr>
-          <w:rFonts w:ascii="Consolas" w:eastAsia="Times New Roman" w:hAnsi="Consolas" w:cs="Courier New"/>
-          <w:color w:val="080808"/>
-          <w:sz w:val="18"/>
-          <w:szCs w:val="18"/>
-          <w:lang w:val="en-US"/>
-        </w:rPr>
-        <w:t xml:space="preserve"> </w:t>
-      </w:r>
-      <w:r>
-        <w:rPr>
-          <w:rFonts w:ascii="Consolas" w:eastAsia="Times New Roman" w:hAnsi="Consolas" w:cs="Courier New"/>
-          <w:color w:val="080808"/>
-          <w:sz w:val="18"/>
-          <w:szCs w:val="18"/>
-          <w:lang/>
-        </w:rPr>
-        <w:br/>
-        <w:t xml:space="preserve">*** </w:t>
-      </w:r>
-      <w:r>
-        <w:rPr>
-          <w:rFonts w:ascii="Consolas" w:eastAsia="Times New Roman" w:hAnsi="Consolas" w:cs="Courier New"/>
-          <w:color w:val="080808"/>
-          <w:sz w:val="18"/>
-          <w:szCs w:val="18"/>
-          <w:highlight w:val="yellow"/>
-          <w:lang/>
-        </w:rPr>
-        <w:t>store tempfolders files to arc</w:t>
-      </w:r>
-      <w:r>
-        <w:rPr>
-          <w:rFonts w:ascii="Consolas" w:eastAsia="Times New Roman" w:hAnsi="Consolas" w:cs="Courier New"/>
-          <w:color w:val="080808"/>
-          <w:sz w:val="18"/>
-          <w:szCs w:val="18"/>
-          <w:lang/>
-        </w:rPr>
-        <w:br/>
-      </w:r>
-      <w:r>
-        <w:rPr>
-          <w:rFonts w:ascii="Consolas" w:eastAsia="Times New Roman" w:hAnsi="Consolas" w:cs="Courier New"/>
-          <w:color w:val="080808"/>
-          <w:sz w:val="18"/>
-          <w:szCs w:val="18"/>
-          <w:lang/>
-        </w:rPr>
-        <w:br/>
-      </w:r>
-      <w:r>
-        <w:rPr>
-          <w:rFonts w:ascii="Consolas" w:eastAsia="Times New Roman" w:hAnsi="Consolas" w:cs="Courier New"/>
-          <w:color w:val="080808"/>
-          <w:sz w:val="18"/>
-          <w:szCs w:val="18"/>
-          <w:lang/>
-        </w:rPr>
-        <w:br/>
-        <w:t>while (continueFlag)</w:t>
-      </w:r>
-      <w:r>
-        <w:rPr>
-          <w:rFonts w:ascii="Consolas" w:eastAsia="Times New Roman" w:hAnsi="Consolas" w:cs="Courier New"/>
-          <w:color w:val="080808"/>
-          <w:sz w:val="18"/>
-          <w:szCs w:val="18"/>
-          <w:lang/>
-        </w:rPr>
-        <w:br/>
-        <w:t xml:space="preserve">  {</w:t>
-      </w:r>
-      <w:r>
-        <w:rPr>
-          <w:rFonts w:ascii="Consolas" w:eastAsia="Times New Roman" w:hAnsi="Consolas" w:cs="Courier New"/>
-          <w:color w:val="080808"/>
-          <w:sz w:val="18"/>
-          <w:szCs w:val="18"/>
-          <w:lang/>
-        </w:rPr>
-        <w:br/>
-        <w:t xml:space="preserve"> </w:t>
-      </w:r>
-      <w:r>
-        <w:rPr>
-          <w:rFonts w:ascii="Consolas" w:eastAsia="Times New Roman" w:hAnsi="Consolas" w:cs="Courier New"/>
-          <w:strike/>
-          <w:color w:val="080808"/>
-          <w:sz w:val="18"/>
-          <w:szCs w:val="18"/>
-          <w:lang/>
-        </w:rPr>
-        <w:t xml:space="preserve"> ***prepare temporary folders from upfolders: folder and files if not exist or append new files if exist</w:t>
-      </w:r>
-      <w:r>
-        <w:rPr>
-          <w:rFonts w:ascii="Consolas" w:eastAsia="Times New Roman" w:hAnsi="Consolas" w:cs="Courier New"/>
-          <w:color w:val="080808"/>
-          <w:sz w:val="18"/>
-          <w:szCs w:val="18"/>
-          <w:lang/>
-        </w:rPr>
-        <w:br/>
-        <w:t xml:space="preserve">  }</w:t>
-      </w:r>
-      <w:r>
-        <w:rPr>
-          <w:rFonts w:ascii="Consolas" w:eastAsia="Times New Roman" w:hAnsi="Consolas" w:cs="Courier New"/>
-          <w:color w:val="080808"/>
-          <w:sz w:val="18"/>
-          <w:szCs w:val="18"/>
-          <w:lang/>
-        </w:rPr>
-        <w:br/>
-        <w:t xml:space="preserve">  for all users/destinations of conig-file do</w:t>
-      </w:r>
-      <w:r>
-        <w:rPr>
-          <w:rFonts w:ascii="Consolas" w:eastAsia="Times New Roman" w:hAnsi="Consolas" w:cs="Courier New"/>
-          <w:color w:val="080808"/>
-          <w:sz w:val="18"/>
-          <w:szCs w:val="18"/>
-          <w:lang/>
-        </w:rPr>
-        <w:br/>
-        <w:t xml:space="preserve">    {</w:t>
-      </w:r>
-      <w:r>
-        <w:rPr>
-          <w:rFonts w:ascii="Consolas" w:eastAsia="Times New Roman" w:hAnsi="Consolas" w:cs="Courier New"/>
-          <w:color w:val="080808"/>
-          <w:sz w:val="18"/>
-          <w:szCs w:val="18"/>
-          <w:lang/>
-        </w:rPr>
-        <w:br/>
-        <w:t xml:space="preserve">     check if current ip-addr is in problemIP-List do not send 10 times</w:t>
-      </w:r>
-      <w:r>
-        <w:rPr>
-          <w:rFonts w:ascii="Consolas" w:eastAsia="Times New Roman" w:hAnsi="Consolas" w:cs="Courier New"/>
-          <w:color w:val="080808"/>
-          <w:sz w:val="18"/>
-          <w:szCs w:val="18"/>
-          <w:lang/>
-        </w:rPr>
-        <w:br/>
-        <w:t xml:space="preserve">     else {</w:t>
-      </w:r>
-      <w:r>
-        <w:rPr>
-          <w:rFonts w:ascii="Consolas" w:eastAsia="Times New Roman" w:hAnsi="Consolas" w:cs="Courier New"/>
-          <w:color w:val="080808"/>
-          <w:sz w:val="18"/>
-          <w:szCs w:val="18"/>
-          <w:lang/>
-        </w:rPr>
-        <w:br/>
-        <w:t xml:space="preserve">           try send it (all the folder files), log it</w:t>
-      </w:r>
-      <w:r>
-        <w:rPr>
-          <w:rFonts w:ascii="Consolas" w:eastAsia="Times New Roman" w:hAnsi="Consolas" w:cs="Courier New"/>
-          <w:color w:val="080808"/>
-          <w:sz w:val="18"/>
-          <w:szCs w:val="18"/>
-          <w:lang/>
-        </w:rPr>
-        <w:br/>
-        <w:t xml:space="preserve">           ***remove every file was sent</w:t>
-      </w:r>
-      <w:r>
-        <w:rPr>
-          <w:rFonts w:ascii="Consolas" w:eastAsia="Times New Roman" w:hAnsi="Consolas" w:cs="Courier New"/>
-          <w:color w:val="080808"/>
-          <w:sz w:val="18"/>
-          <w:szCs w:val="18"/>
-          <w:lang/>
-        </w:rPr>
-        <w:br/>
-        <w:t xml:space="preserve">           ***remove tempfoder if is empty</w:t>
-      </w:r>
-      <w:r>
-        <w:rPr>
-          <w:rFonts w:ascii="Consolas" w:eastAsia="Times New Roman" w:hAnsi="Consolas" w:cs="Courier New"/>
-          <w:color w:val="080808"/>
-          <w:sz w:val="18"/>
-          <w:szCs w:val="18"/>
-          <w:lang/>
-        </w:rPr>
-        <w:br/>
-      </w:r>
-      <w:r>
-        <w:rPr>
-          <w:rFonts w:ascii="Consolas" w:eastAsia="Times New Roman" w:hAnsi="Consolas" w:cs="Courier New"/>
-          <w:color w:val="080808"/>
-          <w:sz w:val="18"/>
-          <w:szCs w:val="18"/>
-          <w:lang/>
-        </w:rPr>
-        <w:br/>
-      </w:r>
-      <w:r>
-        <w:rPr>
-          <w:rFonts w:ascii="Consolas" w:eastAsia="Times New Roman" w:hAnsi="Consolas" w:cs="Courier New"/>
-          <w:color w:val="080808"/>
-          <w:sz w:val="18"/>
-          <w:szCs w:val="18"/>
-          <w:lang/>
-        </w:rPr>
-        <w:br/>
-      </w:r>
-      <w:r>
-        <w:rPr>
-          <w:rFonts w:ascii="Consolas" w:eastAsia="Times New Roman" w:hAnsi="Consolas" w:cs="Courier New"/>
-          <w:color w:val="080808"/>
-          <w:sz w:val="18"/>
-          <w:szCs w:val="18"/>
-          <w:lang/>
-        </w:rPr>
-        <w:br/>
-        <w:t xml:space="preserve">     on exception log it</w:t>
-      </w:r>
-      <w:r>
-        <w:rPr>
-          <w:rFonts w:ascii="Consolas" w:eastAsia="Times New Roman" w:hAnsi="Consolas" w:cs="Courier New"/>
-          <w:color w:val="080808"/>
-          <w:sz w:val="18"/>
-          <w:szCs w:val="18"/>
-          <w:lang/>
-        </w:rPr>
-        <w:br/>
-        <w:t xml:space="preserve">                  add ip-addr to  problemIP-List</w:t>
-      </w:r>
-      <w:r>
-        <w:rPr>
-          <w:rFonts w:ascii="Consolas" w:eastAsia="Times New Roman" w:hAnsi="Consolas" w:cs="Courier New"/>
-          <w:color w:val="080808"/>
-          <w:sz w:val="18"/>
-          <w:szCs w:val="18"/>
-          <w:lang/>
-        </w:rPr>
-        <w:br/>
-        <w:t xml:space="preserve">    }</w:t>
-      </w:r>
-      <w:r>
-        <w:rPr>
-          <w:rFonts w:ascii="Consolas" w:eastAsia="Times New Roman" w:hAnsi="Consolas" w:cs="Courier New"/>
-          <w:color w:val="080808"/>
-          <w:sz w:val="18"/>
-          <w:szCs w:val="18"/>
-          <w:lang/>
-        </w:rPr>
-        <w:br/>
-      </w:r>
-      <w:r>
-        <w:rPr>
-          <w:rFonts w:ascii="Consolas" w:eastAsia="Times New Roman" w:hAnsi="Consolas" w:cs="Courier New"/>
-          <w:color w:val="080808"/>
-          <w:sz w:val="18"/>
-          <w:szCs w:val="18"/>
-          <w:lang/>
-        </w:rPr>
-        <w:br/>
-      </w:r>
-      <w:r>
-        <w:rPr>
-          <w:rFonts w:ascii="Consolas" w:eastAsia="Times New Roman" w:hAnsi="Consolas" w:cs="Courier New"/>
-          <w:color w:val="080808"/>
-          <w:sz w:val="18"/>
-          <w:szCs w:val="18"/>
-          <w:lang/>
-        </w:rPr>
-        <w:br/>
-        <w:t xml:space="preserve">  </w:t>
-      </w:r>
-      <w:r>
-        <w:rPr>
-          <w:rFonts w:ascii="Consolas" w:eastAsia="Times New Roman" w:hAnsi="Consolas" w:cs="Courier New"/>
-          <w:strike/>
-          <w:color w:val="080808"/>
-          <w:sz w:val="18"/>
-          <w:szCs w:val="18"/>
-          <w:lang/>
-        </w:rPr>
-        <w:t>delete files from tempfolders</w:t>
-      </w:r>
-      <w:r>
-        <w:rPr>
-          <w:rFonts w:ascii="Consolas" w:eastAsia="Times New Roman" w:hAnsi="Consolas" w:cs="Courier New"/>
-          <w:color w:val="080808"/>
-          <w:sz w:val="18"/>
-          <w:szCs w:val="18"/>
-          <w:lang/>
-        </w:rPr>
-        <w:br/>
-        <w:t xml:space="preserve">  print logo</w:t>
-      </w:r>
-      <w:r>
-        <w:rPr>
-          <w:rFonts w:ascii="Consolas" w:eastAsia="Times New Roman" w:hAnsi="Consolas" w:cs="Courier New"/>
-          <w:color w:val="080808"/>
-          <w:sz w:val="18"/>
-          <w:szCs w:val="18"/>
-          <w:lang/>
-        </w:rPr>
-        <w:br/>
-        <w:t xml:space="preserve">  every 60 sec remove old files</w:t>
-      </w:r>
-      <w:r>
-        <w:rPr>
-          <w:rFonts w:ascii="Consolas" w:eastAsia="Times New Roman" w:hAnsi="Consolas" w:cs="Courier New"/>
-          <w:color w:val="080808"/>
-          <w:sz w:val="18"/>
-          <w:szCs w:val="18"/>
-          <w:lang/>
-        </w:rPr>
-        <w:br/>
-        <w:t xml:space="preserve">  wait 10 sec</w:t>
-      </w:r>
-      <w:r>
-        <w:rPr>
-          <w:rFonts w:ascii="Consolas" w:eastAsia="Times New Roman" w:hAnsi="Consolas" w:cs="Courier New"/>
-          <w:color w:val="080808"/>
-          <w:sz w:val="18"/>
-          <w:szCs w:val="18"/>
-          <w:lang/>
-        </w:rPr>
-        <w:br/>
-        <w:t xml:space="preserve">  check stopfile . if flag=1 continueFlag=false</w:t>
-      </w:r>
-      <w:r>
-        <w:rPr>
-          <w:rFonts w:ascii="Consolas" w:eastAsia="Times New Roman" w:hAnsi="Consolas" w:cs="Courier New"/>
-          <w:color w:val="080808"/>
-          <w:sz w:val="18"/>
-          <w:szCs w:val="18"/>
-          <w:lang/>
-        </w:rPr>
-        <w:br/>
-        <w:t xml:space="preserve">  read from configuration file : isEnable,isLastDest, users, passw, upfolder, </w:t>
-      </w:r>
-      <w:r>
-        <w:rPr>
-          <w:rFonts w:ascii="Consolas" w:eastAsia="Times New Roman" w:hAnsi="Consolas" w:cs="Courier New"/>
-          <w:strike/>
-          <w:color w:val="080808"/>
-          <w:sz w:val="18"/>
-          <w:szCs w:val="18"/>
-          <w:lang/>
-        </w:rPr>
-        <w:t>arcfolder,</w:t>
-      </w:r>
-      <w:r>
-        <w:rPr>
-          <w:rFonts w:ascii="Consolas" w:eastAsia="Times New Roman" w:hAnsi="Consolas" w:cs="Courier New"/>
-          <w:color w:val="080808"/>
-          <w:sz w:val="18"/>
-          <w:szCs w:val="18"/>
-          <w:lang/>
-        </w:rPr>
-        <w:t xml:space="preserve"> destinationHOST, port</w:t>
       </w:r>
     </w:p>
     <w:p>
@@ -502,16 +90,104 @@
           <w:color w:val="080808"/>
           <w:sz w:val="18"/>
           <w:szCs w:val="18"/>
-          <w:lang/>
+          <w:lang w:val="en-US"/>
         </w:rPr>
       </w:pPr>
-      <w:r>
-        <w:rPr>
-          <w:rFonts w:ascii="Consolas" w:eastAsia="Times New Roman" w:hAnsi="Consolas" w:cs="Courier New"/>
-          <w:color w:val="080808"/>
-          <w:sz w:val="18"/>
-          <w:szCs w:val="18"/>
-          <w:lang/>
+      <w:proofErr w:type="spellStart"/>
+      <w:proofErr w:type="gramStart"/>
+      <w:r>
+        <w:rPr>
+          <w:rFonts w:ascii="Consolas" w:eastAsia="Times New Roman" w:hAnsi="Consolas" w:cs="Courier New"/>
+          <w:color w:val="080808"/>
+          <w:sz w:val="18"/>
+          <w:szCs w:val="18"/>
+          <w:lang w:val="en-US"/>
+        </w:rPr>
+        <w:t>nextstep</w:t>
+      </w:r>
+      <w:proofErr w:type="spellEnd"/>
+      <w:r>
+        <w:rPr>
+          <w:rFonts w:ascii="Consolas" w:eastAsia="Times New Roman" w:hAnsi="Consolas" w:cs="Courier New"/>
+          <w:color w:val="080808"/>
+          <w:sz w:val="18"/>
+          <w:szCs w:val="18"/>
+          <w:lang w:val="en-US"/>
+        </w:rPr>
+        <w:t xml:space="preserve">  </w:t>
+      </w:r>
+      <w:proofErr w:type="spellStart"/>
+      <w:r>
+        <w:rPr>
+          <w:rFonts w:ascii="Consolas" w:eastAsia="Times New Roman" w:hAnsi="Consolas" w:cs="Courier New"/>
+          <w:color w:val="080808"/>
+          <w:sz w:val="18"/>
+          <w:szCs w:val="18"/>
+          <w:lang w:val="en-US"/>
+        </w:rPr>
+        <w:t>func</w:t>
+      </w:r>
+      <w:proofErr w:type="spellEnd"/>
+      <w:proofErr w:type="gramEnd"/>
+      <w:r>
+        <w:rPr>
+          <w:rFonts w:ascii="Consolas" w:eastAsia="Times New Roman" w:hAnsi="Consolas" w:cs="Courier New"/>
+          <w:color w:val="080808"/>
+          <w:sz w:val="18"/>
+          <w:szCs w:val="18"/>
+          <w:lang w:val="en-US"/>
+        </w:rPr>
+        <w:t>()</w:t>
+      </w:r>
+      <w:r>
+        <w:rPr>
+          <w:rFonts w:ascii="Consolas" w:eastAsia="Times New Roman" w:hAnsi="Consolas" w:cs="Courier New"/>
+          <w:color w:val="080808"/>
+          <w:sz w:val="18"/>
+          <w:szCs w:val="18"/>
+          <w:lang w:val="en-US"/>
+        </w:rPr>
+        <w:t>:</w:t>
+      </w:r>
+      <w:r>
+        <w:rPr>
+          <w:rFonts w:ascii="Consolas" w:eastAsia="Times New Roman" w:hAnsi="Consolas" w:cs="Courier New"/>
+          <w:strike/>
+          <w:color w:val="080808"/>
+          <w:sz w:val="18"/>
+          <w:szCs w:val="18"/>
+        </w:rPr>
+        <w:br/>
+      </w:r>
+      <w:r>
+        <w:rPr>
+          <w:rFonts w:ascii="Consolas" w:eastAsia="Times New Roman" w:hAnsi="Consolas" w:cs="Courier New"/>
+          <w:color w:val="080808"/>
+          <w:sz w:val="18"/>
+          <w:szCs w:val="18"/>
+          <w:highlight w:val="yellow"/>
+          <w:lang w:val="en-US"/>
+        </w:rPr>
+        <w:t xml:space="preserve">  </w:t>
+      </w:r>
+      <w:r>
+        <w:rPr>
+          <w:rFonts w:ascii="Consolas" w:eastAsia="Times New Roman" w:hAnsi="Consolas" w:cs="Courier New"/>
+          <w:color w:val="080808"/>
+          <w:sz w:val="18"/>
+          <w:szCs w:val="18"/>
+          <w:highlight w:val="yellow"/>
+          <w:lang w:val="en-US"/>
+        </w:rPr>
+        <w:t>{</w:t>
+      </w:r>
+      <w:r>
+        <w:rPr>
+          <w:rFonts w:ascii="Consolas" w:eastAsia="Times New Roman" w:hAnsi="Consolas" w:cs="Courier New"/>
+          <w:color w:val="080808"/>
+          <w:sz w:val="18"/>
+          <w:szCs w:val="18"/>
+          <w:highlight w:val="yellow"/>
         </w:rPr>
         <w:t>prepare temporary folders from upfolders</w:t>
       </w:r>
@@ -521,9 +197,9 @@
           <w:color w:val="080808"/>
           <w:sz w:val="18"/>
           <w:szCs w:val="18"/>
-          <w:lang/>
-        </w:rPr>
-        <w:br/>
+          <w:lang w:val="en-US"/>
+        </w:rPr>
+        <w:t xml:space="preserve"> and fill</w:t>
       </w:r>
     </w:p>
     <w:p>
@@ -553,10 +229,107 @@
           <w:color w:val="080808"/>
           <w:sz w:val="18"/>
           <w:szCs w:val="18"/>
+        </w:rPr>
+      </w:pPr>
+      <w:r>
+        <w:rPr>
+          <w:rFonts w:ascii="Consolas" w:eastAsia="Times New Roman" w:hAnsi="Consolas" w:cs="Courier New"/>
+          <w:color w:val="080808"/>
+          <w:sz w:val="18"/>
+          <w:szCs w:val="18"/>
+          <w:lang w:val="en-US"/>
+        </w:rPr>
+        <w:t xml:space="preserve">  </w:t>
+      </w:r>
+      <w:r>
+        <w:rPr>
+          <w:rFonts w:ascii="Consolas" w:eastAsia="Times New Roman" w:hAnsi="Consolas" w:cs="Courier New"/>
+          <w:color w:val="080808"/>
+          <w:sz w:val="18"/>
+          <w:szCs w:val="18"/>
+          <w:lang w:val="en-US"/>
+        </w:rPr>
+        <w:t xml:space="preserve">delete those files from </w:t>
+      </w:r>
+      <w:proofErr w:type="spellStart"/>
+      <w:r>
+        <w:rPr>
+          <w:rFonts w:ascii="Consolas" w:eastAsia="Times New Roman" w:hAnsi="Consolas" w:cs="Courier New"/>
+          <w:color w:val="080808"/>
+          <w:sz w:val="18"/>
+          <w:szCs w:val="18"/>
+          <w:lang w:val="en-US"/>
+        </w:rPr>
+        <w:t>upfolders</w:t>
+      </w:r>
+      <w:proofErr w:type="spellEnd"/>
+      <w:r>
+        <w:rPr>
+          <w:rFonts w:ascii="Consolas" w:eastAsia="Times New Roman" w:hAnsi="Consolas" w:cs="Courier New"/>
+          <w:color w:val="080808"/>
+          <w:sz w:val="18"/>
+          <w:szCs w:val="18"/>
+        </w:rPr>
+        <w:br/>
+      </w:r>
+      <w:r>
+        <w:rPr>
+          <w:rFonts w:ascii="Consolas" w:eastAsia="Times New Roman" w:hAnsi="Consolas" w:cs="Courier New"/>
+          <w:color w:val="080808"/>
+          <w:sz w:val="18"/>
+          <w:szCs w:val="18"/>
+          <w:lang w:val="en-US"/>
+        </w:rPr>
+        <w:t xml:space="preserve">   </w:t>
+      </w:r>
+      <w:r>
+        <w:rPr>
+          <w:rFonts w:ascii="Consolas" w:eastAsia="Times New Roman" w:hAnsi="Consolas" w:cs="Courier New"/>
+          <w:color w:val="080808"/>
+          <w:sz w:val="18"/>
+          <w:szCs w:val="18"/>
+        </w:rPr>
+        <w:t xml:space="preserve">*** </w:t>
+      </w:r>
+      <w:r>
+        <w:rPr>
+          <w:rFonts w:ascii="Consolas" w:eastAsia="Times New Roman" w:hAnsi="Consolas" w:cs="Courier New"/>
+          <w:color w:val="080808"/>
+          <w:sz w:val="18"/>
+          <w:szCs w:val="18"/>
           <w:highlight w:val="yellow"/>
-          <w:lang w:val="en-US"/>
-        </w:rPr>
-      </w:pPr>
+        </w:rPr>
+        <w:t>prepare arc folders from upfolders</w:t>
+      </w:r>
+      <w:r>
+        <w:rPr>
+          <w:rFonts w:ascii="Consolas" w:eastAsia="Times New Roman" w:hAnsi="Consolas" w:cs="Courier New"/>
+          <w:color w:val="080808"/>
+          <w:sz w:val="18"/>
+          <w:szCs w:val="18"/>
+          <w:lang w:val="en-US"/>
+        </w:rPr>
+        <w:t xml:space="preserve"> </w:t>
+      </w:r>
+      <w:r>
+        <w:rPr>
+          <w:rFonts w:ascii="Consolas" w:eastAsia="Times New Roman" w:hAnsi="Consolas" w:cs="Courier New"/>
+          <w:color w:val="080808"/>
+          <w:sz w:val="18"/>
+          <w:szCs w:val="18"/>
+          <w:lang w:val="en-US"/>
+        </w:rPr>
+        <w:t xml:space="preserve">(not fill) </w:t>
+      </w:r>
+      <w:r>
+        <w:rPr>
+          <w:rFonts w:ascii="Consolas" w:eastAsia="Times New Roman" w:hAnsi="Consolas" w:cs="Courier New"/>
+          <w:color w:val="080808"/>
+          <w:sz w:val="18"/>
+          <w:szCs w:val="18"/>
+        </w:rPr>
+        <w:br/>
+      </w:r>
       <w:r>
         <w:rPr>
           <w:rFonts w:ascii="Consolas" w:eastAsia="Times New Roman" w:hAnsi="Consolas" w:cs="Courier New"/>
@@ -573,10 +346,166 @@
           <w:color w:val="080808"/>
           <w:sz w:val="18"/>
           <w:szCs w:val="18"/>
+        </w:rPr>
+        <w:t xml:space="preserve">*** </w:t>
+      </w:r>
+      <w:r>
+        <w:rPr>
+          <w:rFonts w:ascii="Consolas" w:eastAsia="Times New Roman" w:hAnsi="Consolas" w:cs="Courier New"/>
+          <w:color w:val="080808"/>
+          <w:sz w:val="18"/>
+          <w:szCs w:val="18"/>
           <w:highlight w:val="yellow"/>
-          <w:lang w:val="en-US"/>
-        </w:rPr>
-        <w:t xml:space="preserve">fill </w:t>
+        </w:rPr>
+        <w:t>store tempfolders files to arc</w:t>
+      </w:r>
+      <w:r>
+        <w:rPr>
+          <w:rFonts w:ascii="Consolas" w:eastAsia="Times New Roman" w:hAnsi="Consolas" w:cs="Courier New"/>
+          <w:color w:val="080808"/>
+          <w:sz w:val="18"/>
+          <w:szCs w:val="18"/>
+          <w:lang w:val="en-US"/>
+        </w:rPr>
+        <w:t>}</w:t>
+      </w:r>
+      <w:r>
+        <w:rPr>
+          <w:rFonts w:ascii="Consolas" w:eastAsia="Times New Roman" w:hAnsi="Consolas" w:cs="Courier New"/>
+          <w:color w:val="080808"/>
+          <w:sz w:val="18"/>
+          <w:szCs w:val="18"/>
+        </w:rPr>
+        <w:br/>
+      </w:r>
+      <w:r>
+        <w:rPr>
+          <w:rFonts w:ascii="Consolas" w:eastAsia="Times New Roman" w:hAnsi="Consolas" w:cs="Courier New"/>
+          <w:color w:val="080808"/>
+          <w:sz w:val="18"/>
+          <w:szCs w:val="18"/>
+        </w:rPr>
+        <w:br/>
+      </w:r>
+      <w:r>
+        <w:rPr>
+          <w:rFonts w:ascii="Consolas" w:eastAsia="Times New Roman" w:hAnsi="Consolas" w:cs="Courier New"/>
+          <w:color w:val="080808"/>
+          <w:sz w:val="18"/>
+          <w:szCs w:val="18"/>
+        </w:rPr>
+        <w:br/>
+        <w:t>while (continueFlag)</w:t>
+      </w:r>
+      <w:r>
+        <w:rPr>
+          <w:rFonts w:ascii="Consolas" w:eastAsia="Times New Roman" w:hAnsi="Consolas" w:cs="Courier New"/>
+          <w:color w:val="080808"/>
+          <w:sz w:val="18"/>
+          <w:szCs w:val="18"/>
+        </w:rPr>
+        <w:br/>
+        <w:t xml:space="preserve">  {</w:t>
+      </w:r>
+      <w:r>
+        <w:rPr>
+          <w:rFonts w:ascii="Consolas" w:eastAsia="Times New Roman" w:hAnsi="Consolas" w:cs="Courier New"/>
+          <w:color w:val="080808"/>
+          <w:sz w:val="18"/>
+          <w:szCs w:val="18"/>
+        </w:rPr>
+        <w:br/>
+        <w:t xml:space="preserve"> </w:t>
+      </w:r>
+      <w:r>
+        <w:rPr>
+          <w:rFonts w:ascii="Consolas" w:eastAsia="Times New Roman" w:hAnsi="Consolas" w:cs="Courier New"/>
+          <w:strike/>
+          <w:color w:val="080808"/>
+          <w:sz w:val="18"/>
+          <w:szCs w:val="18"/>
+        </w:rPr>
+        <w:t xml:space="preserve"> ***prepare temporary folders from upfolders: folder and files if not exist or append new files if exist</w:t>
+      </w:r>
+      <w:r>
+        <w:rPr>
+          <w:rFonts w:ascii="Consolas" w:eastAsia="Times New Roman" w:hAnsi="Consolas" w:cs="Courier New"/>
+          <w:color w:val="080808"/>
+          <w:sz w:val="18"/>
+          <w:szCs w:val="18"/>
+        </w:rPr>
+        <w:br/>
+        <w:t xml:space="preserve">  }</w:t>
+      </w:r>
+      <w:r>
+        <w:rPr>
+          <w:rFonts w:ascii="Consolas" w:eastAsia="Times New Roman" w:hAnsi="Consolas" w:cs="Courier New"/>
+          <w:color w:val="080808"/>
+          <w:sz w:val="18"/>
+          <w:szCs w:val="18"/>
+        </w:rPr>
+        <w:br/>
+        <w:t xml:space="preserve">  for all users/destinations of conig-file do</w:t>
+      </w:r>
+      <w:r>
+        <w:rPr>
+          <w:rFonts w:ascii="Consolas" w:eastAsia="Times New Roman" w:hAnsi="Consolas" w:cs="Courier New"/>
+          <w:color w:val="080808"/>
+          <w:sz w:val="18"/>
+          <w:szCs w:val="18"/>
+        </w:rPr>
+        <w:br/>
+        <w:t xml:space="preserve">    {</w:t>
+      </w:r>
+      <w:r>
+        <w:rPr>
+          <w:rFonts w:ascii="Consolas" w:eastAsia="Times New Roman" w:hAnsi="Consolas" w:cs="Courier New"/>
+          <w:color w:val="080808"/>
+          <w:sz w:val="18"/>
+          <w:szCs w:val="18"/>
+        </w:rPr>
+        <w:br/>
+        <w:t xml:space="preserve">     check if current ip-addr is in problemIP-List do not send 10 times</w:t>
+      </w:r>
+      <w:r>
+        <w:rPr>
+          <w:rFonts w:ascii="Consolas" w:eastAsia="Times New Roman" w:hAnsi="Consolas" w:cs="Courier New"/>
+          <w:color w:val="080808"/>
+          <w:sz w:val="18"/>
+          <w:szCs w:val="18"/>
+        </w:rPr>
+        <w:br/>
+        <w:t xml:space="preserve">     else {</w:t>
+      </w:r>
+      <w:r>
+        <w:rPr>
+          <w:rFonts w:ascii="Consolas" w:eastAsia="Times New Roman" w:hAnsi="Consolas" w:cs="Courier New"/>
+          <w:color w:val="080808"/>
+          <w:sz w:val="18"/>
+          <w:szCs w:val="18"/>
+        </w:rPr>
+        <w:br/>
+        <w:t xml:space="preserve">           try send it (all the folder files), log it</w:t>
+      </w:r>
+      <w:r>
+        <w:rPr>
+          <w:rFonts w:ascii="Consolas" w:eastAsia="Times New Roman" w:hAnsi="Consolas" w:cs="Courier New"/>
+          <w:color w:val="080808"/>
+          <w:sz w:val="18"/>
+          <w:szCs w:val="18"/>
+        </w:rPr>
+        <w:br/>
+        <w:t xml:space="preserve">           ***remove every file was sent</w:t>
+      </w:r>
+      <w:r>
+        <w:rPr>
+          <w:rFonts w:ascii="Consolas" w:eastAsia="Times New Roman" w:hAnsi="Consolas" w:cs="Courier New"/>
+          <w:color w:val="080808"/>
+          <w:sz w:val="18"/>
+          <w:szCs w:val="18"/>
+          <w:lang w:val="en-US"/>
+        </w:rPr>
+        <w:t xml:space="preserve"> from </w:t>
       </w:r>
       <w:proofErr w:type="spellStart"/>
       <w:r>
@@ -585,10 +514,9 @@
           <w:color w:val="080808"/>
           <w:sz w:val="18"/>
           <w:szCs w:val="18"/>
-          <w:highlight w:val="yellow"/>
-          <w:lang w:val="en-US"/>
-        </w:rPr>
-        <w:t>tempfolders</w:t>
+          <w:lang w:val="en-US"/>
+        </w:rPr>
+        <w:t>tempfolder</w:t>
       </w:r>
       <w:proofErr w:type="spellEnd"/>
       <w:r>
@@ -597,90 +525,66 @@
           <w:color w:val="080808"/>
           <w:sz w:val="18"/>
           <w:szCs w:val="18"/>
-          <w:highlight w:val="yellow"/>
-          <w:lang w:val="en-US"/>
-        </w:rPr>
-        <w:t xml:space="preserve"> </w:t>
-      </w:r>
-      <w:bookmarkStart w:id="0" w:name="_Hlk106807902"/>
-      <w:r>
-        <w:rPr>
-          <w:rFonts w:ascii="Consolas" w:eastAsia="Times New Roman" w:hAnsi="Consolas" w:cs="Courier New"/>
-          <w:color w:val="080808"/>
-          <w:sz w:val="18"/>
-          <w:szCs w:val="18"/>
-          <w:highlight w:val="yellow"/>
-          <w:lang w:val="en-US"/>
-        </w:rPr>
-        <w:t xml:space="preserve">from </w:t>
-      </w:r>
-      <w:proofErr w:type="spellStart"/>
-      <w:proofErr w:type="gramStart"/>
-      <w:r>
-        <w:rPr>
-          <w:rFonts w:ascii="Consolas" w:eastAsia="Times New Roman" w:hAnsi="Consolas" w:cs="Courier New"/>
-          <w:color w:val="080808"/>
-          <w:sz w:val="18"/>
-          <w:szCs w:val="18"/>
-          <w:highlight w:val="yellow"/>
-          <w:lang w:val="en-US"/>
-        </w:rPr>
-        <w:t>upfolders</w:t>
-      </w:r>
-      <w:bookmarkEnd w:id="0"/>
-      <w:proofErr w:type="spellEnd"/>
-      <w:r>
-        <w:rPr>
-          <w:rFonts w:ascii="Consolas" w:eastAsia="Times New Roman" w:hAnsi="Consolas" w:cs="Courier New"/>
-          <w:color w:val="080808"/>
-          <w:sz w:val="18"/>
-          <w:szCs w:val="18"/>
-          <w:highlight w:val="yellow"/>
-          <w:lang w:val="en-US"/>
-        </w:rPr>
-        <w:t xml:space="preserve">  -</w:t>
-      </w:r>
-      <w:proofErr w:type="gramEnd"/>
-      <w:r>
-        <w:rPr>
-          <w:rFonts w:ascii="Consolas" w:eastAsia="Times New Roman" w:hAnsi="Consolas" w:cs="Courier New"/>
-          <w:color w:val="080808"/>
-          <w:sz w:val="18"/>
-          <w:szCs w:val="18"/>
-          <w:highlight w:val="yellow"/>
-          <w:lang w:val="en-US"/>
-        </w:rPr>
-        <w:t xml:space="preserve"> </w:t>
-      </w:r>
-      <w:r>
-        <w:rPr>
-          <w:rFonts w:ascii="Consolas" w:eastAsia="Times New Roman" w:hAnsi="Consolas" w:cs="Courier New"/>
-          <w:color w:val="FF0000"/>
-          <w:sz w:val="18"/>
-          <w:szCs w:val="18"/>
-          <w:lang w:val="en-US"/>
-        </w:rPr>
-        <w:t xml:space="preserve">change to </w:t>
-      </w:r>
-      <w:r>
-        <w:rPr>
-          <w:rFonts w:ascii="Consolas" w:eastAsia="Times New Roman" w:hAnsi="Consolas" w:cs="Courier New"/>
-          <w:color w:val="FF0000"/>
-          <w:sz w:val="18"/>
-          <w:szCs w:val="18"/>
-          <w:lang/>
-        </w:rPr>
-        <w:t xml:space="preserve">prepare temporary folders from </w:t>
-      </w:r>
-      <w:r>
-        <w:rPr>
-          <w:rFonts w:ascii="Consolas" w:eastAsia="Times New Roman" w:hAnsi="Consolas" w:cs="Courier New"/>
-          <w:color w:val="080808"/>
-          <w:sz w:val="18"/>
-          <w:szCs w:val="18"/>
-          <w:lang/>
-        </w:rPr>
-        <w:t>upfolders</w:t>
+        </w:rPr>
+        <w:br/>
+        <w:t xml:space="preserve">           ***remove tempfoder if is empty</w:t>
+      </w:r>
+      <w:r>
+        <w:rPr>
+          <w:rFonts w:ascii="Consolas" w:eastAsia="Times New Roman" w:hAnsi="Consolas" w:cs="Courier New"/>
+          <w:color w:val="080808"/>
+          <w:sz w:val="18"/>
+          <w:szCs w:val="18"/>
+        </w:rPr>
+        <w:br/>
+      </w:r>
+      <w:r>
+        <w:rPr>
+          <w:rFonts w:ascii="Consolas" w:eastAsia="Times New Roman" w:hAnsi="Consolas" w:cs="Courier New"/>
+          <w:color w:val="080808"/>
+          <w:sz w:val="18"/>
+          <w:szCs w:val="18"/>
+        </w:rPr>
+        <w:br/>
+      </w:r>
+      <w:r>
+        <w:rPr>
+          <w:rFonts w:ascii="Consolas" w:eastAsia="Times New Roman" w:hAnsi="Consolas" w:cs="Courier New"/>
+          <w:color w:val="080808"/>
+          <w:sz w:val="18"/>
+          <w:szCs w:val="18"/>
+        </w:rPr>
+        <w:br/>
+      </w:r>
+      <w:r>
+        <w:rPr>
+          <w:rFonts w:ascii="Consolas" w:eastAsia="Times New Roman" w:hAnsi="Consolas" w:cs="Courier New"/>
+          <w:color w:val="080808"/>
+          <w:sz w:val="18"/>
+          <w:szCs w:val="18"/>
+        </w:rPr>
+        <w:br/>
+        <w:t xml:space="preserve">     on exception log it</w:t>
+      </w:r>
+      <w:r>
+        <w:rPr>
+          <w:rFonts w:ascii="Consolas" w:eastAsia="Times New Roman" w:hAnsi="Consolas" w:cs="Courier New"/>
+          <w:color w:val="080808"/>
+          <w:sz w:val="18"/>
+          <w:szCs w:val="18"/>
+        </w:rPr>
+        <w:br/>
+        <w:t xml:space="preserve">                  add ip-addr to  problemIP-List</w:t>
+      </w:r>
+      <w:r>
+        <w:rPr>
+          <w:rFonts w:ascii="Consolas" w:eastAsia="Times New Roman" w:hAnsi="Consolas" w:cs="Courier New"/>
+          <w:color w:val="080808"/>
+          <w:sz w:val="18"/>
+          <w:szCs w:val="18"/>
+        </w:rPr>
+        <w:br/>
+        <w:t xml:space="preserve">    }</w:t>
       </w:r>
     </w:p>
     <w:p>
@@ -710,7 +614,6 @@
           <w:color w:val="080808"/>
           <w:sz w:val="18"/>
           <w:szCs w:val="18"/>
-          <w:lang/>
         </w:rPr>
       </w:pPr>
       <w:r>
@@ -719,22 +622,174 @@
           <w:color w:val="080808"/>
           <w:sz w:val="18"/>
           <w:szCs w:val="18"/>
-          <w:highlight w:val="yellow"/>
-          <w:lang w:val="en-US"/>
-        </w:rPr>
-        <w:t xml:space="preserve">  fill </w:t>
+          <w:lang w:val="en-US"/>
+        </w:rPr>
+        <w:t xml:space="preserve">  </w:t>
+      </w:r>
+      <w:r>
+        <w:rPr>
+          <w:rFonts w:ascii="Consolas" w:eastAsia="Times New Roman" w:hAnsi="Consolas" w:cs="Courier New"/>
+          <w:color w:val="080808"/>
+          <w:sz w:val="18"/>
+          <w:szCs w:val="18"/>
+        </w:rPr>
+        <w:br/>
+        <w:t xml:space="preserve">  </w:t>
+      </w:r>
+      <w:r>
+        <w:rPr>
+          <w:rFonts w:ascii="Consolas" w:eastAsia="Times New Roman" w:hAnsi="Consolas" w:cs="Courier New"/>
+          <w:strike/>
+          <w:color w:val="080808"/>
+          <w:sz w:val="18"/>
+          <w:szCs w:val="18"/>
+        </w:rPr>
+        <w:t>delete files from tempfolders</w:t>
+      </w:r>
+      <w:r>
+        <w:rPr>
+          <w:rFonts w:ascii="Consolas" w:eastAsia="Times New Roman" w:hAnsi="Consolas" w:cs="Courier New"/>
+          <w:color w:val="080808"/>
+          <w:sz w:val="18"/>
+          <w:szCs w:val="18"/>
+        </w:rPr>
+        <w:br/>
+        <w:t xml:space="preserve">  </w:t>
+      </w:r>
+      <w:r>
+        <w:rPr>
+          <w:rFonts w:ascii="Consolas" w:eastAsia="Times New Roman" w:hAnsi="Consolas" w:cs="Courier New"/>
+          <w:color w:val="080808"/>
+          <w:sz w:val="18"/>
+          <w:szCs w:val="18"/>
+          <w:highlight w:val="green"/>
+        </w:rPr>
+        <w:t>print logo</w:t>
+      </w:r>
+      <w:r>
+        <w:rPr>
+          <w:rFonts w:ascii="Consolas" w:eastAsia="Times New Roman" w:hAnsi="Consolas" w:cs="Courier New"/>
+          <w:color w:val="080808"/>
+          <w:sz w:val="18"/>
+          <w:szCs w:val="18"/>
+          <w:highlight w:val="green"/>
+        </w:rPr>
+        <w:br/>
+        <w:t xml:space="preserve">  every 60 sec remove old files</w:t>
+      </w:r>
+      <w:r>
+        <w:rPr>
+          <w:rFonts w:ascii="Consolas" w:eastAsia="Times New Roman" w:hAnsi="Consolas" w:cs="Courier New"/>
+          <w:color w:val="080808"/>
+          <w:sz w:val="18"/>
+          <w:szCs w:val="18"/>
+          <w:highlight w:val="green"/>
+        </w:rPr>
+        <w:br/>
+        <w:t xml:space="preserve">  wait 10 sec</w:t>
+      </w:r>
+      <w:r>
+        <w:rPr>
+          <w:rFonts w:ascii="Consolas" w:eastAsia="Times New Roman" w:hAnsi="Consolas" w:cs="Courier New"/>
+          <w:color w:val="080808"/>
+          <w:sz w:val="18"/>
+          <w:szCs w:val="18"/>
+          <w:highlight w:val="green"/>
+        </w:rPr>
+        <w:br/>
+        <w:t xml:space="preserve">  check stopfile . if flag=1 continueFlag=false</w:t>
+      </w:r>
+      <w:r>
+        <w:rPr>
+          <w:rFonts w:ascii="Consolas" w:eastAsia="Times New Roman" w:hAnsi="Consolas" w:cs="Courier New"/>
+          <w:color w:val="080808"/>
+          <w:sz w:val="18"/>
+          <w:szCs w:val="18"/>
+        </w:rPr>
+        <w:br/>
+        <w:t xml:space="preserve">  read from configuration file : isEnable,isLastDest, users, passw, upfolder, </w:t>
+      </w:r>
+      <w:r>
+        <w:rPr>
+          <w:rFonts w:ascii="Consolas" w:eastAsia="Times New Roman" w:hAnsi="Consolas" w:cs="Courier New"/>
+          <w:strike/>
+          <w:color w:val="080808"/>
+          <w:sz w:val="18"/>
+          <w:szCs w:val="18"/>
+        </w:rPr>
+        <w:t>arcfolder,</w:t>
+      </w:r>
+      <w:r>
+        <w:rPr>
+          <w:rFonts w:ascii="Consolas" w:eastAsia="Times New Roman" w:hAnsi="Consolas" w:cs="Courier New"/>
+          <w:color w:val="080808"/>
+          <w:sz w:val="18"/>
+          <w:szCs w:val="18"/>
+        </w:rPr>
+        <w:t xml:space="preserve"> destinationHOST, port</w:t>
+      </w:r>
+    </w:p>
+    <w:p>
+      <w:pPr>
+        <w:shd w:val="clear" w:color="auto" w:fill="FFFFFF"/>
+        <w:tabs>
+          <w:tab w:val="left" w:pos="916"/>
+          <w:tab w:val="left" w:pos="1832"/>
+          <w:tab w:val="left" w:pos="2748"/>
+          <w:tab w:val="left" w:pos="3664"/>
+          <w:tab w:val="left" w:pos="4580"/>
+          <w:tab w:val="left" w:pos="5496"/>
+          <w:tab w:val="left" w:pos="6412"/>
+          <w:tab w:val="left" w:pos="7328"/>
+          <w:tab w:val="left" w:pos="8244"/>
+          <w:tab w:val="left" w:pos="9160"/>
+          <w:tab w:val="left" w:pos="10076"/>
+          <w:tab w:val="left" w:pos="10992"/>
+          <w:tab w:val="left" w:pos="11908"/>
+          <w:tab w:val="left" w:pos="12824"/>
+          <w:tab w:val="left" w:pos="13740"/>
+          <w:tab w:val="left" w:pos="14656"/>
+        </w:tabs>
+        <w:spacing w:after="0" w:line="240" w:lineRule="auto"/>
+        <w:rPr>
+          <w:rFonts w:ascii="Consolas" w:eastAsia="Times New Roman" w:hAnsi="Consolas" w:cs="Courier New"/>
+          <w:color w:val="080808"/>
+          <w:sz w:val="18"/>
+          <w:szCs w:val="18"/>
+          <w:lang w:val="en-US"/>
+        </w:rPr>
+      </w:pPr>
+      <w:r>
+        <w:rPr>
+          <w:rFonts w:ascii="Consolas" w:eastAsia="Times New Roman" w:hAnsi="Consolas" w:cs="Courier New"/>
+          <w:color w:val="080808"/>
+          <w:sz w:val="18"/>
+          <w:szCs w:val="18"/>
+          <w:lang w:val="en-US"/>
+        </w:rPr>
+        <w:t xml:space="preserve">  </w:t>
+      </w:r>
+      <w:r>
+        <w:rPr>
+          <w:rFonts w:ascii="Consolas" w:eastAsia="Times New Roman" w:hAnsi="Consolas" w:cs="Courier New"/>
+          <w:color w:val="080808"/>
+          <w:sz w:val="18"/>
+          <w:szCs w:val="18"/>
+          <w:lang w:val="en-US"/>
+        </w:rPr>
+        <w:t xml:space="preserve">next step </w:t>
       </w:r>
       <w:proofErr w:type="spellStart"/>
-      <w:r>
-        <w:rPr>
-          <w:rFonts w:ascii="Consolas" w:eastAsia="Times New Roman" w:hAnsi="Consolas" w:cs="Courier New"/>
-          <w:color w:val="080808"/>
-          <w:sz w:val="18"/>
-          <w:szCs w:val="18"/>
-          <w:highlight w:val="yellow"/>
-          <w:lang w:val="en-US"/>
-        </w:rPr>
-        <w:t>arcfolders</w:t>
+      <w:proofErr w:type="gramStart"/>
+      <w:r>
+        <w:rPr>
+          <w:rFonts w:ascii="Consolas" w:eastAsia="Times New Roman" w:hAnsi="Consolas" w:cs="Courier New"/>
+          <w:color w:val="080808"/>
+          <w:sz w:val="18"/>
+          <w:szCs w:val="18"/>
+          <w:lang w:val="en-US"/>
+        </w:rPr>
+        <w:t>func</w:t>
       </w:r>
       <w:proofErr w:type="spellEnd"/>
       <w:r>
@@ -743,53 +798,77 @@
           <w:color w:val="080808"/>
           <w:sz w:val="18"/>
           <w:szCs w:val="18"/>
-          <w:highlight w:val="yellow"/>
-          <w:lang w:val="en-US"/>
-        </w:rPr>
-        <w:t xml:space="preserve"> </w:t>
-      </w:r>
-      <w:r>
-        <w:rPr>
-          <w:rFonts w:ascii="Consolas" w:eastAsia="Times New Roman" w:hAnsi="Consolas" w:cs="Courier New"/>
-          <w:color w:val="080808"/>
-          <w:sz w:val="18"/>
-          <w:szCs w:val="18"/>
-          <w:highlight w:val="yellow"/>
-          <w:lang w:val="en-US"/>
-        </w:rPr>
-        <w:t xml:space="preserve">from </w:t>
-      </w:r>
-      <w:proofErr w:type="spellStart"/>
-      <w:r>
-        <w:rPr>
-          <w:rFonts w:ascii="Consolas" w:eastAsia="Times New Roman" w:hAnsi="Consolas" w:cs="Courier New"/>
-          <w:color w:val="080808"/>
-          <w:sz w:val="18"/>
-          <w:szCs w:val="18"/>
-          <w:highlight w:val="yellow"/>
-          <w:lang w:val="en-US"/>
-        </w:rPr>
-        <w:t>upfolders</w:t>
-      </w:r>
-      <w:proofErr w:type="spellEnd"/>
-      <w:r>
-        <w:rPr>
-          <w:rFonts w:ascii="Consolas" w:eastAsia="Times New Roman" w:hAnsi="Consolas" w:cs="Courier New"/>
-          <w:color w:val="080808"/>
-          <w:sz w:val="18"/>
-          <w:szCs w:val="18"/>
-          <w:lang/>
-        </w:rPr>
-        <w:br/>
-        <w:t xml:space="preserve">  every 1200s check tempfolders send mail if there are many</w:t>
-      </w:r>
-      <w:r>
-        <w:rPr>
-          <w:rFonts w:ascii="Consolas" w:eastAsia="Times New Roman" w:hAnsi="Consolas" w:cs="Courier New"/>
-          <w:color w:val="080808"/>
-          <w:sz w:val="18"/>
-          <w:szCs w:val="18"/>
-          <w:lang/>
+          <w:lang w:val="en-US"/>
+        </w:rPr>
+        <w:t>(</w:t>
+      </w:r>
+      <w:proofErr w:type="gramEnd"/>
+      <w:r>
+        <w:rPr>
+          <w:rFonts w:ascii="Consolas" w:eastAsia="Times New Roman" w:hAnsi="Consolas" w:cs="Courier New"/>
+          <w:color w:val="080808"/>
+          <w:sz w:val="18"/>
+          <w:szCs w:val="18"/>
+          <w:lang w:val="en-US"/>
+        </w:rPr>
+        <w:t>)</w:t>
+      </w:r>
+    </w:p>
+    <w:p>
+      <w:pPr>
+        <w:shd w:val="clear" w:color="auto" w:fill="FFFFFF"/>
+        <w:tabs>
+          <w:tab w:val="left" w:pos="916"/>
+          <w:tab w:val="left" w:pos="1832"/>
+          <w:tab w:val="left" w:pos="2748"/>
+          <w:tab w:val="left" w:pos="3664"/>
+          <w:tab w:val="left" w:pos="4580"/>
+          <w:tab w:val="left" w:pos="5496"/>
+          <w:tab w:val="left" w:pos="6412"/>
+          <w:tab w:val="left" w:pos="7328"/>
+          <w:tab w:val="left" w:pos="8244"/>
+          <w:tab w:val="left" w:pos="9160"/>
+          <w:tab w:val="left" w:pos="10076"/>
+          <w:tab w:val="left" w:pos="10992"/>
+          <w:tab w:val="left" w:pos="11908"/>
+          <w:tab w:val="left" w:pos="12824"/>
+          <w:tab w:val="left" w:pos="13740"/>
+          <w:tab w:val="left" w:pos="14656"/>
+        </w:tabs>
+        <w:spacing w:after="0" w:line="240" w:lineRule="auto"/>
+        <w:rPr>
+          <w:rFonts w:ascii="Consolas" w:eastAsia="Times New Roman" w:hAnsi="Consolas" w:cs="Courier New"/>
+          <w:color w:val="080808"/>
+          <w:sz w:val="18"/>
+          <w:szCs w:val="18"/>
+        </w:rPr>
+      </w:pPr>
+      <w:r>
+        <w:rPr>
+          <w:rFonts w:ascii="Consolas" w:eastAsia="Times New Roman" w:hAnsi="Consolas" w:cs="Courier New"/>
+          <w:color w:val="080808"/>
+          <w:sz w:val="18"/>
+          <w:szCs w:val="18"/>
+          <w:lang w:val="en-US"/>
+        </w:rPr>
+        <w:t xml:space="preserve">  </w:t>
+      </w:r>
+      <w:r>
+        <w:rPr>
+          <w:rFonts w:ascii="Consolas" w:eastAsia="Times New Roman" w:hAnsi="Consolas" w:cs="Courier New"/>
+          <w:color w:val="080808"/>
+          <w:sz w:val="18"/>
+          <w:szCs w:val="18"/>
+          <w:highlight w:val="green"/>
+        </w:rPr>
+        <w:t>every 1200s check tempfolders send mail if there are many</w:t>
+      </w:r>
+      <w:r>
+        <w:rPr>
+          <w:rFonts w:ascii="Consolas" w:eastAsia="Times New Roman" w:hAnsi="Consolas" w:cs="Courier New"/>
+          <w:color w:val="080808"/>
+          <w:sz w:val="18"/>
+          <w:szCs w:val="18"/>
         </w:rPr>
         <w:br/>
         <w:t xml:space="preserve">  }</w:t>
@@ -800,7 +879,6 @@
           <w:color w:val="080808"/>
           <w:sz w:val="18"/>
           <w:szCs w:val="18"/>
-          <w:lang/>
         </w:rPr>
         <w:br/>
         <w:t xml:space="preserve">  </w:t>
@@ -838,7 +916,6 @@
           <w:color w:val="080808"/>
           <w:sz w:val="18"/>
           <w:szCs w:val="18"/>
-          <w:lang/>
         </w:rPr>
       </w:pPr>
       <w:r>
@@ -869,7 +946,6 @@
           <w:color w:val="080808"/>
           <w:sz w:val="18"/>
           <w:szCs w:val="18"/>
-          <w:lang/>
         </w:rPr>
         <w:br/>
       </w:r>
@@ -880,7 +956,6 @@
           <w:color w:val="080808"/>
           <w:sz w:val="18"/>
           <w:szCs w:val="18"/>
-          <w:lang/>
         </w:rPr>
         <w:t>-  sftp</w:t>
       </w:r>
@@ -891,7 +966,6 @@
           <w:color w:val="080808"/>
           <w:sz w:val="18"/>
           <w:szCs w:val="18"/>
-          <w:lang/>
         </w:rPr>
         <w:t xml:space="preserve"> option</w:t>
       </w:r>
@@ -901,7 +975,6 @@
           <w:color w:val="080808"/>
           <w:sz w:val="18"/>
           <w:szCs w:val="18"/>
-          <w:lang/>
         </w:rPr>
         <w:br/>
         <w:t>-  may be psw encrypting</w:t>
@@ -912,7 +985,6 @@
           <w:color w:val="080808"/>
           <w:sz w:val="18"/>
           <w:szCs w:val="18"/>
-          <w:lang/>
         </w:rPr>
         <w:br/>
         <w:t xml:space="preserve">- tempfolders: we create temfolder for every user-destination-port on config  </w:t>
@@ -923,7 +995,6 @@
           <w:color w:val="080808"/>
           <w:sz w:val="18"/>
           <w:szCs w:val="18"/>
-          <w:lang/>
         </w:rPr>
         <w:br/>
         <w:t xml:space="preserve"> check plan :</w:t>
@@ -934,7 +1005,6 @@
           <w:color w:val="080808"/>
           <w:sz w:val="18"/>
           <w:szCs w:val="18"/>
-          <w:lang/>
         </w:rPr>
         <w:br/>
         <w:t xml:space="preserve"> 1. 5 users to 3 ip</w:t>
@@ -945,7 +1015,6 @@
           <w:color w:val="080808"/>
           <w:sz w:val="18"/>
           <w:szCs w:val="18"/>
-          <w:lang/>
         </w:rPr>
         <w:br/>
         <w:t xml:space="preserve"> 2. 20 users 3 not working</w:t>
@@ -956,7 +1025,6 @@
           <w:color w:val="080808"/>
           <w:sz w:val="18"/>
           <w:szCs w:val="18"/>
-          <w:lang/>
         </w:rPr>
         <w:br/>
         <w:t xml:space="preserve"> 3. 20 users 3 not workig sycronized</w:t>
@@ -994,7 +1062,6 @@
           <w:color w:val="080808"/>
           <w:sz w:val="18"/>
           <w:szCs w:val="18"/>
-          <w:lang/>
         </w:rPr>
       </w:pPr>
       <w:proofErr w:type="gramStart"/>
@@ -1045,7 +1112,6 @@
     <w:p>
       <w:pPr>
         <w:rPr>
-          <w:rFonts w:hint="cs"/>
           <w:rtl/>
         </w:rPr>
       </w:pPr>

</xml_diff>